<commit_message>
Updated FiXES to * userreports * systemreports * layout files
</commit_message>
<xml_diff>
--- a/changelog-merge/reports/FIXES-Reports-systemreports.docx
+++ b/changelog-merge/reports/FIXES-Reports-systemreports.docx
@@ -43,6 +43,8 @@
               <w:rFonts w:eastAsiaTheme="minorEastAsia"/>
               <w:noProof/>
               <w:kern w:val="2"/>
+              <w:sz w:val="24"/>
+              <w:szCs w:val="24"/>
               <w:lang w:eastAsia="en-ZA"/>
               <w14:ligatures w14:val="standardContextual"/>
             </w:rPr>
@@ -56,7 +58,7 @@
           <w:r>
             <w:fldChar w:fldCharType="separate"/>
           </w:r>
-          <w:hyperlink w:anchor="_Toc158020989" w:history="1">
+          <w:hyperlink w:anchor="_Toc178044756" w:history="1">
             <w:r>
               <w:rPr>
                 <w:rStyle w:val="Hyperlink"/>
@@ -66,7 +68,7 @@
                 <w:noProof/>
                 <w:lang w:val="x-none"/>
               </w:rPr>
-              <w:t>Firebird Errors</w:t>
+              <w:t>FIXED – systemreports - osFinancials5.1.0.127 / osFinancials5.1.0.189 Update install</w:t>
             </w:r>
             <w:r>
               <w:rPr>
@@ -87,7 +89,7 @@
                 <w:noProof/>
                 <w:webHidden/>
               </w:rPr>
-              <w:instrText xml:space="preserve"> PAGEREF _Toc158020989 \h </w:instrText>
+              <w:instrText xml:space="preserve"> PAGEREF _Toc178044756 \h </w:instrText>
             </w:r>
             <w:r>
               <w:rPr>
@@ -120,7 +122,7 @@
         </w:p>
         <w:p>
           <w:pPr>
-            <w:pStyle w:val="TOC1"/>
+            <w:pStyle w:val="TOC2"/>
             <w:tabs>
               <w:tab w:val="right" w:leader="dot" w:pos="10456"/>
             </w:tabs>
@@ -128,21 +130,25 @@
               <w:rFonts w:eastAsiaTheme="minorEastAsia"/>
               <w:noProof/>
               <w:kern w:val="2"/>
+              <w:sz w:val="24"/>
+              <w:szCs w:val="24"/>
               <w:lang w:eastAsia="en-ZA"/>
               <w14:ligatures w14:val="standardContextual"/>
             </w:rPr>
           </w:pPr>
-          <w:hyperlink w:anchor="_Toc158020990" w:history="1">
+          <w:hyperlink w:anchor="_Toc178044757" w:history="1">
             <w:r>
               <w:rPr>
                 <w:rStyle w:val="Hyperlink"/>
                 <w:rFonts w:ascii="Segoe UI Black" w:hAnsi="Segoe UI Black" w:cs="Segoe UI Black"/>
                 <w:b/>
                 <w:bCs/>
+                <w:i/>
+                <w:iCs/>
                 <w:noProof/>
                 <w:lang w:val="x-none"/>
               </w:rPr>
-              <w:t>Reports fixed - osFinancials5.1.0.127</w:t>
+              <w:t>systemreports (Fixes to be updated)</w:t>
             </w:r>
             <w:r>
               <w:rPr>
@@ -163,7 +169,7 @@
                 <w:noProof/>
                 <w:webHidden/>
               </w:rPr>
-              <w:instrText xml:space="preserve"> PAGEREF _Toc158020990 \h </w:instrText>
+              <w:instrText xml:space="preserve"> PAGEREF _Toc178044757 \h </w:instrText>
             </w:r>
             <w:r>
               <w:rPr>
@@ -196,7 +202,7 @@
         </w:p>
         <w:p>
           <w:pPr>
-            <w:pStyle w:val="TOC1"/>
+            <w:pStyle w:val="TOC3"/>
             <w:tabs>
               <w:tab w:val="right" w:leader="dot" w:pos="10456"/>
             </w:tabs>
@@ -204,21 +210,25 @@
               <w:rFonts w:eastAsiaTheme="minorEastAsia"/>
               <w:noProof/>
               <w:kern w:val="2"/>
+              <w:sz w:val="24"/>
+              <w:szCs w:val="24"/>
               <w:lang w:eastAsia="en-ZA"/>
               <w14:ligatures w14:val="standardContextual"/>
             </w:rPr>
           </w:pPr>
-          <w:hyperlink w:anchor="_Toc158020991" w:history="1">
+          <w:hyperlink w:anchor="_Toc178044758" w:history="1">
             <w:r>
               <w:rPr>
                 <w:rStyle w:val="Hyperlink"/>
                 <w:rFonts w:ascii="Segoe UI Black" w:hAnsi="Segoe UI Black" w:cs="Segoe UI Black"/>
                 <w:b/>
                 <w:bCs/>
+                <w:i/>
+                <w:iCs/>
                 <w:noProof/>
                 <w:lang w:val="x-none"/>
               </w:rPr>
-              <w:t>Reports not included in osFinancials5.1.0.127 update install</w:t>
+              <w:t>Alignment headings and detail - Debtors listing</w:t>
             </w:r>
             <w:r>
               <w:rPr>
@@ -239,7 +249,87 @@
                 <w:noProof/>
                 <w:webHidden/>
               </w:rPr>
-              <w:instrText xml:space="preserve"> PAGEREF _Toc158020991 \h </w:instrText>
+              <w:instrText xml:space="preserve"> PAGEREF _Toc178044758 \h </w:instrText>
+            </w:r>
+            <w:r>
+              <w:rPr>
+                <w:noProof/>
+                <w:webHidden/>
+              </w:rPr>
+            </w:r>
+            <w:r>
+              <w:rPr>
+                <w:noProof/>
+                <w:webHidden/>
+              </w:rPr>
+              <w:fldChar w:fldCharType="separate"/>
+            </w:r>
+            <w:r>
+              <w:rPr>
+                <w:noProof/>
+                <w:webHidden/>
+              </w:rPr>
+              <w:t>1</w:t>
+            </w:r>
+            <w:r>
+              <w:rPr>
+                <w:noProof/>
+                <w:webHidden/>
+              </w:rPr>
+              <w:fldChar w:fldCharType="end"/>
+            </w:r>
+          </w:hyperlink>
+        </w:p>
+        <w:p>
+          <w:pPr>
+            <w:pStyle w:val="TOC3"/>
+            <w:tabs>
+              <w:tab w:val="right" w:leader="dot" w:pos="10456"/>
+            </w:tabs>
+            <w:rPr>
+              <w:rFonts w:eastAsiaTheme="minorEastAsia"/>
+              <w:noProof/>
+              <w:kern w:val="2"/>
+              <w:sz w:val="24"/>
+              <w:szCs w:val="24"/>
+              <w:lang w:eastAsia="en-ZA"/>
+              <w14:ligatures w14:val="standardContextual"/>
+            </w:rPr>
+          </w:pPr>
+          <w:hyperlink w:anchor="_Toc178044759" w:history="1">
+            <w:r>
+              <w:rPr>
+                <w:rStyle w:val="Hyperlink"/>
+                <w:rFonts w:ascii="Segoe UI Black" w:hAnsi="Segoe UI Black" w:cs="Segoe UI Black"/>
+                <w:b/>
+                <w:bCs/>
+                <w:i/>
+                <w:iCs/>
+                <w:noProof/>
+                <w:lang w:val="x-none"/>
+              </w:rPr>
+              <w:t>Alignment headings and detail - Creditors listing</w:t>
+            </w:r>
+            <w:r>
+              <w:rPr>
+                <w:noProof/>
+                <w:webHidden/>
+              </w:rPr>
+              <w:tab/>
+            </w:r>
+            <w:r>
+              <w:rPr>
+                <w:noProof/>
+                <w:webHidden/>
+              </w:rPr>
+              <w:fldChar w:fldCharType="begin"/>
+            </w:r>
+            <w:r>
+              <w:rPr>
+                <w:noProof/>
+                <w:webHidden/>
+              </w:rPr>
+              <w:instrText xml:space="preserve"> PAGEREF _Toc178044759 \h </w:instrText>
             </w:r>
             <w:r>
               <w:rPr>
@@ -272,7 +362,7 @@
         </w:p>
         <w:p>
           <w:pPr>
-            <w:pStyle w:val="TOC1"/>
+            <w:pStyle w:val="TOC3"/>
             <w:tabs>
               <w:tab w:val="right" w:leader="dot" w:pos="10456"/>
             </w:tabs>
@@ -280,21 +370,25 @@
               <w:rFonts w:eastAsiaTheme="minorEastAsia"/>
               <w:noProof/>
               <w:kern w:val="2"/>
+              <w:sz w:val="24"/>
+              <w:szCs w:val="24"/>
               <w:lang w:eastAsia="en-ZA"/>
               <w14:ligatures w14:val="standardContextual"/>
             </w:rPr>
           </w:pPr>
-          <w:hyperlink w:anchor="_Toc158020992" w:history="1">
+          <w:hyperlink w:anchor="_Toc178044760" w:history="1">
             <w:r>
               <w:rPr>
                 <w:rStyle w:val="Hyperlink"/>
                 <w:rFonts w:ascii="Segoe UI Black" w:hAnsi="Segoe UI Black" w:cs="Segoe UI Black"/>
                 <w:b/>
                 <w:bCs/>
+                <w:i/>
+                <w:iCs/>
                 <w:noProof/>
                 <w:lang w:val="x-none"/>
               </w:rPr>
-              <w:t>Reports Fixed after osFinancials5.1.0.127 update install</w:t>
+              <w:t>Stock - In/Out - Show details - Overlapping labels</w:t>
             </w:r>
             <w:r>
               <w:rPr>
@@ -315,7 +409,7 @@
                 <w:noProof/>
                 <w:webHidden/>
               </w:rPr>
-              <w:instrText xml:space="preserve"> PAGEREF _Toc158020992 \h </w:instrText>
+              <w:instrText xml:space="preserve"> PAGEREF _Toc178044760 \h </w:instrText>
             </w:r>
             <w:r>
               <w:rPr>
@@ -348,7 +442,7 @@
         </w:p>
         <w:p>
           <w:pPr>
-            <w:pStyle w:val="TOC1"/>
+            <w:pStyle w:val="TOC3"/>
             <w:tabs>
               <w:tab w:val="right" w:leader="dot" w:pos="10456"/>
             </w:tabs>
@@ -356,21 +450,25 @@
               <w:rFonts w:eastAsiaTheme="minorEastAsia"/>
               <w:noProof/>
               <w:kern w:val="2"/>
+              <w:sz w:val="24"/>
+              <w:szCs w:val="24"/>
               <w:lang w:eastAsia="en-ZA"/>
               <w14:ligatures w14:val="standardContextual"/>
             </w:rPr>
           </w:pPr>
-          <w:hyperlink w:anchor="_Toc158020993" w:history="1">
+          <w:hyperlink w:anchor="_Toc178044761" w:history="1">
             <w:r>
               <w:rPr>
                 <w:rStyle w:val="Hyperlink"/>
                 <w:rFonts w:ascii="Segoe UI Black" w:hAnsi="Segoe UI Black" w:cs="Segoe UI Black"/>
                 <w:b/>
                 <w:bCs/>
+                <w:i/>
+                <w:iCs/>
                 <w:noProof/>
                 <w:lang w:val="x-none"/>
               </w:rPr>
-              <w:t>FIXED - Details</w:t>
+              <w:t>Documents - Document listing - Overlapping labels</w:t>
             </w:r>
             <w:r>
               <w:rPr>
@@ -391,397 +489,7 @@
                 <w:noProof/>
                 <w:webHidden/>
               </w:rPr>
-              <w:instrText xml:space="preserve"> PAGEREF _Toc158020993 \h </w:instrText>
-            </w:r>
-            <w:r>
-              <w:rPr>
-                <w:noProof/>
-                <w:webHidden/>
-              </w:rPr>
-            </w:r>
-            <w:r>
-              <w:rPr>
-                <w:noProof/>
-                <w:webHidden/>
-              </w:rPr>
-              <w:fldChar w:fldCharType="separate"/>
-            </w:r>
-            <w:r>
-              <w:rPr>
-                <w:noProof/>
-                <w:webHidden/>
-              </w:rPr>
-              <w:t>2</w:t>
-            </w:r>
-            <w:r>
-              <w:rPr>
-                <w:noProof/>
-                <w:webHidden/>
-              </w:rPr>
-              <w:fldChar w:fldCharType="end"/>
-            </w:r>
-          </w:hyperlink>
-        </w:p>
-        <w:p>
-          <w:pPr>
-            <w:pStyle w:val="TOC2"/>
-            <w:tabs>
-              <w:tab w:val="right" w:leader="dot" w:pos="10456"/>
-            </w:tabs>
-            <w:rPr>
-              <w:rFonts w:eastAsiaTheme="minorEastAsia"/>
-              <w:noProof/>
-              <w:kern w:val="2"/>
-              <w:lang w:eastAsia="en-ZA"/>
-              <w14:ligatures w14:val="standardContextual"/>
-            </w:rPr>
-          </w:pPr>
-          <w:hyperlink w:anchor="_Toc158020994" w:history="1">
-            <w:r>
-              <w:rPr>
-                <w:rStyle w:val="Hyperlink"/>
-                <w:rFonts w:ascii="Segoe UI Black" w:hAnsi="Segoe UI Black" w:cs="Segoe UI Black"/>
-                <w:b/>
-                <w:bCs/>
-                <w:i/>
-                <w:iCs/>
-                <w:noProof/>
-                <w:lang w:val="x-none"/>
-              </w:rPr>
-              <w:t>excelreports</w:t>
-            </w:r>
-            <w:r>
-              <w:rPr>
-                <w:noProof/>
-                <w:webHidden/>
-              </w:rPr>
-              <w:tab/>
-            </w:r>
-            <w:r>
-              <w:rPr>
-                <w:noProof/>
-                <w:webHidden/>
-              </w:rPr>
-              <w:fldChar w:fldCharType="begin"/>
-            </w:r>
-            <w:r>
-              <w:rPr>
-                <w:noProof/>
-                <w:webHidden/>
-              </w:rPr>
-              <w:instrText xml:space="preserve"> PAGEREF _Toc158020994 \h </w:instrText>
-            </w:r>
-            <w:r>
-              <w:rPr>
-                <w:noProof/>
-                <w:webHidden/>
-              </w:rPr>
-            </w:r>
-            <w:r>
-              <w:rPr>
-                <w:noProof/>
-                <w:webHidden/>
-              </w:rPr>
-              <w:fldChar w:fldCharType="separate"/>
-            </w:r>
-            <w:r>
-              <w:rPr>
-                <w:noProof/>
-                <w:webHidden/>
-              </w:rPr>
-              <w:t>2</w:t>
-            </w:r>
-            <w:r>
-              <w:rPr>
-                <w:noProof/>
-                <w:webHidden/>
-              </w:rPr>
-              <w:fldChar w:fldCharType="end"/>
-            </w:r>
-          </w:hyperlink>
-        </w:p>
-        <w:p>
-          <w:pPr>
-            <w:pStyle w:val="TOC2"/>
-            <w:tabs>
-              <w:tab w:val="right" w:leader="dot" w:pos="10456"/>
-            </w:tabs>
-            <w:rPr>
-              <w:rFonts w:eastAsiaTheme="minorEastAsia"/>
-              <w:noProof/>
-              <w:kern w:val="2"/>
-              <w:lang w:eastAsia="en-ZA"/>
-              <w14:ligatures w14:val="standardContextual"/>
-            </w:rPr>
-          </w:pPr>
-          <w:hyperlink w:anchor="_Toc158020995" w:history="1">
-            <w:r>
-              <w:rPr>
-                <w:rStyle w:val="Hyperlink"/>
-                <w:rFonts w:ascii="Segoe UI Black" w:hAnsi="Segoe UI Black" w:cs="Segoe UI Black"/>
-                <w:b/>
-                <w:bCs/>
-                <w:i/>
-                <w:iCs/>
-                <w:noProof/>
-                <w:lang w:val="x-none"/>
-              </w:rPr>
-              <w:t>systemreports (Fixes to be updated)</w:t>
-            </w:r>
-            <w:r>
-              <w:rPr>
-                <w:noProof/>
-                <w:webHidden/>
-              </w:rPr>
-              <w:tab/>
-            </w:r>
-            <w:r>
-              <w:rPr>
-                <w:noProof/>
-                <w:webHidden/>
-              </w:rPr>
-              <w:fldChar w:fldCharType="begin"/>
-            </w:r>
-            <w:r>
-              <w:rPr>
-                <w:noProof/>
-                <w:webHidden/>
-              </w:rPr>
-              <w:instrText xml:space="preserve"> PAGEREF _Toc158020995 \h </w:instrText>
-            </w:r>
-            <w:r>
-              <w:rPr>
-                <w:noProof/>
-                <w:webHidden/>
-              </w:rPr>
-            </w:r>
-            <w:r>
-              <w:rPr>
-                <w:noProof/>
-                <w:webHidden/>
-              </w:rPr>
-              <w:fldChar w:fldCharType="separate"/>
-            </w:r>
-            <w:r>
-              <w:rPr>
-                <w:noProof/>
-                <w:webHidden/>
-              </w:rPr>
-              <w:t>3</w:t>
-            </w:r>
-            <w:r>
-              <w:rPr>
-                <w:noProof/>
-                <w:webHidden/>
-              </w:rPr>
-              <w:fldChar w:fldCharType="end"/>
-            </w:r>
-          </w:hyperlink>
-        </w:p>
-        <w:p>
-          <w:pPr>
-            <w:pStyle w:val="TOC3"/>
-            <w:tabs>
-              <w:tab w:val="right" w:leader="dot" w:pos="10456"/>
-            </w:tabs>
-            <w:rPr>
-              <w:rFonts w:eastAsiaTheme="minorEastAsia"/>
-              <w:noProof/>
-              <w:kern w:val="2"/>
-              <w:lang w:eastAsia="en-ZA"/>
-              <w14:ligatures w14:val="standardContextual"/>
-            </w:rPr>
-          </w:pPr>
-          <w:hyperlink w:anchor="_Toc158020996" w:history="1">
-            <w:r>
-              <w:rPr>
-                <w:rStyle w:val="Hyperlink"/>
-                <w:rFonts w:ascii="Segoe UI Black" w:hAnsi="Segoe UI Black" w:cs="Segoe UI Black"/>
-                <w:b/>
-                <w:bCs/>
-                <w:i/>
-                <w:iCs/>
-                <w:noProof/>
-                <w:lang w:val="x-none"/>
-              </w:rPr>
-              <w:t>Alignment headings and detail - Debtors listing</w:t>
-            </w:r>
-            <w:r>
-              <w:rPr>
-                <w:noProof/>
-                <w:webHidden/>
-              </w:rPr>
-              <w:tab/>
-            </w:r>
-            <w:r>
-              <w:rPr>
-                <w:noProof/>
-                <w:webHidden/>
-              </w:rPr>
-              <w:fldChar w:fldCharType="begin"/>
-            </w:r>
-            <w:r>
-              <w:rPr>
-                <w:noProof/>
-                <w:webHidden/>
-              </w:rPr>
-              <w:instrText xml:space="preserve"> PAGEREF _Toc158020996 \h </w:instrText>
-            </w:r>
-            <w:r>
-              <w:rPr>
-                <w:noProof/>
-                <w:webHidden/>
-              </w:rPr>
-            </w:r>
-            <w:r>
-              <w:rPr>
-                <w:noProof/>
-                <w:webHidden/>
-              </w:rPr>
-              <w:fldChar w:fldCharType="separate"/>
-            </w:r>
-            <w:r>
-              <w:rPr>
-                <w:noProof/>
-                <w:webHidden/>
-              </w:rPr>
-              <w:t>3</w:t>
-            </w:r>
-            <w:r>
-              <w:rPr>
-                <w:noProof/>
-                <w:webHidden/>
-              </w:rPr>
-              <w:fldChar w:fldCharType="end"/>
-            </w:r>
-          </w:hyperlink>
-        </w:p>
-        <w:p>
-          <w:pPr>
-            <w:pStyle w:val="TOC3"/>
-            <w:tabs>
-              <w:tab w:val="right" w:leader="dot" w:pos="10456"/>
-            </w:tabs>
-            <w:rPr>
-              <w:rFonts w:eastAsiaTheme="minorEastAsia"/>
-              <w:noProof/>
-              <w:kern w:val="2"/>
-              <w:lang w:eastAsia="en-ZA"/>
-              <w14:ligatures w14:val="standardContextual"/>
-            </w:rPr>
-          </w:pPr>
-          <w:hyperlink w:anchor="_Toc158020997" w:history="1">
-            <w:r>
-              <w:rPr>
-                <w:rStyle w:val="Hyperlink"/>
-                <w:rFonts w:ascii="Segoe UI Black" w:hAnsi="Segoe UI Black" w:cs="Segoe UI Black"/>
-                <w:b/>
-                <w:bCs/>
-                <w:i/>
-                <w:iCs/>
-                <w:noProof/>
-                <w:lang w:val="x-none"/>
-              </w:rPr>
-              <w:t>Alignment headings and detail - Creditors listing</w:t>
-            </w:r>
-            <w:r>
-              <w:rPr>
-                <w:noProof/>
-                <w:webHidden/>
-              </w:rPr>
-              <w:tab/>
-            </w:r>
-            <w:r>
-              <w:rPr>
-                <w:noProof/>
-                <w:webHidden/>
-              </w:rPr>
-              <w:fldChar w:fldCharType="begin"/>
-            </w:r>
-            <w:r>
-              <w:rPr>
-                <w:noProof/>
-                <w:webHidden/>
-              </w:rPr>
-              <w:instrText xml:space="preserve"> PAGEREF _Toc158020997 \h </w:instrText>
-            </w:r>
-            <w:r>
-              <w:rPr>
-                <w:noProof/>
-                <w:webHidden/>
-              </w:rPr>
-            </w:r>
-            <w:r>
-              <w:rPr>
-                <w:noProof/>
-                <w:webHidden/>
-              </w:rPr>
-              <w:fldChar w:fldCharType="separate"/>
-            </w:r>
-            <w:r>
-              <w:rPr>
-                <w:noProof/>
-                <w:webHidden/>
-              </w:rPr>
-              <w:t>3</w:t>
-            </w:r>
-            <w:r>
-              <w:rPr>
-                <w:noProof/>
-                <w:webHidden/>
-              </w:rPr>
-              <w:fldChar w:fldCharType="end"/>
-            </w:r>
-          </w:hyperlink>
-        </w:p>
-        <w:p>
-          <w:pPr>
-            <w:pStyle w:val="TOC3"/>
-            <w:tabs>
-              <w:tab w:val="right" w:leader="dot" w:pos="10456"/>
-            </w:tabs>
-            <w:rPr>
-              <w:rFonts w:eastAsiaTheme="minorEastAsia"/>
-              <w:noProof/>
-              <w:kern w:val="2"/>
-              <w:lang w:eastAsia="en-ZA"/>
-              <w14:ligatures w14:val="standardContextual"/>
-            </w:rPr>
-          </w:pPr>
-          <w:hyperlink w:anchor="_Toc158020998" w:history="1">
-            <w:r>
-              <w:rPr>
-                <w:rStyle w:val="Hyperlink"/>
-                <w:rFonts w:ascii="Segoe UI Black" w:hAnsi="Segoe UI Black" w:cs="Segoe UI Black"/>
-                <w:b/>
-                <w:bCs/>
-                <w:i/>
-                <w:iCs/>
-                <w:noProof/>
-                <w:lang w:val="x-none"/>
-              </w:rPr>
-              <w:t>Stock - In/Out - Show details - Overlapping labels</w:t>
-            </w:r>
-            <w:r>
-              <w:rPr>
-                <w:noProof/>
-                <w:webHidden/>
-              </w:rPr>
-              <w:tab/>
-            </w:r>
-            <w:r>
-              <w:rPr>
-                <w:noProof/>
-                <w:webHidden/>
-              </w:rPr>
-              <w:fldChar w:fldCharType="begin"/>
-            </w:r>
-            <w:r>
-              <w:rPr>
-                <w:noProof/>
-                <w:webHidden/>
-              </w:rPr>
-              <w:instrText xml:space="preserve"> PAGEREF _Toc158020998 \h </w:instrText>
+              <w:instrText xml:space="preserve"> PAGEREF _Toc178044761 \h </w:instrText>
             </w:r>
             <w:r>
               <w:rPr>
@@ -822,89 +530,13 @@
               <w:rFonts w:eastAsiaTheme="minorEastAsia"/>
               <w:noProof/>
               <w:kern w:val="2"/>
+              <w:sz w:val="24"/>
+              <w:szCs w:val="24"/>
               <w:lang w:eastAsia="en-ZA"/>
               <w14:ligatures w14:val="standardContextual"/>
             </w:rPr>
           </w:pPr>
-          <w:hyperlink w:anchor="_Toc158020999" w:history="1">
-            <w:r>
-              <w:rPr>
-                <w:rStyle w:val="Hyperlink"/>
-                <w:rFonts w:ascii="Segoe UI Black" w:hAnsi="Segoe UI Black" w:cs="Segoe UI Black"/>
-                <w:b/>
-                <w:bCs/>
-                <w:i/>
-                <w:iCs/>
-                <w:noProof/>
-                <w:lang w:val="x-none"/>
-              </w:rPr>
-              <w:t>Documents - Document listing - Overlapping labels</w:t>
-            </w:r>
-            <w:r>
-              <w:rPr>
-                <w:noProof/>
-                <w:webHidden/>
-              </w:rPr>
-              <w:tab/>
-            </w:r>
-            <w:r>
-              <w:rPr>
-                <w:noProof/>
-                <w:webHidden/>
-              </w:rPr>
-              <w:fldChar w:fldCharType="begin"/>
-            </w:r>
-            <w:r>
-              <w:rPr>
-                <w:noProof/>
-                <w:webHidden/>
-              </w:rPr>
-              <w:instrText xml:space="preserve"> PAGEREF _Toc158020999 \h </w:instrText>
-            </w:r>
-            <w:r>
-              <w:rPr>
-                <w:noProof/>
-                <w:webHidden/>
-              </w:rPr>
-            </w:r>
-            <w:r>
-              <w:rPr>
-                <w:noProof/>
-                <w:webHidden/>
-              </w:rPr>
-              <w:fldChar w:fldCharType="separate"/>
-            </w:r>
-            <w:r>
-              <w:rPr>
-                <w:noProof/>
-                <w:webHidden/>
-              </w:rPr>
-              <w:t>5</w:t>
-            </w:r>
-            <w:r>
-              <w:rPr>
-                <w:noProof/>
-                <w:webHidden/>
-              </w:rPr>
-              <w:fldChar w:fldCharType="end"/>
-            </w:r>
-          </w:hyperlink>
-        </w:p>
-        <w:p>
-          <w:pPr>
-            <w:pStyle w:val="TOC3"/>
-            <w:tabs>
-              <w:tab w:val="right" w:leader="dot" w:pos="10456"/>
-            </w:tabs>
-            <w:rPr>
-              <w:rFonts w:eastAsiaTheme="minorEastAsia"/>
-              <w:noProof/>
-              <w:kern w:val="2"/>
-              <w:lang w:eastAsia="en-ZA"/>
-              <w14:ligatures w14:val="standardContextual"/>
-            </w:rPr>
-          </w:pPr>
-          <w:hyperlink w:anchor="_Toc158021000" w:history="1">
+          <w:hyperlink w:anchor="_Toc178044762" w:history="1">
             <w:r>
               <w:rPr>
                 <w:rStyle w:val="Hyperlink"/>
@@ -937,7 +569,7 @@
                 <w:noProof/>
                 <w:webHidden/>
               </w:rPr>
-              <w:instrText xml:space="preserve"> PAGEREF _Toc158021000 \h </w:instrText>
+              <w:instrText xml:space="preserve"> PAGEREF _Toc178044762 \h </w:instrText>
             </w:r>
             <w:r>
               <w:rPr>
@@ -957,163 +589,7 @@
                 <w:noProof/>
                 <w:webHidden/>
               </w:rPr>
-              <w:t>7</w:t>
-            </w:r>
-            <w:r>
-              <w:rPr>
-                <w:noProof/>
-                <w:webHidden/>
-              </w:rPr>
-              <w:fldChar w:fldCharType="end"/>
-            </w:r>
-          </w:hyperlink>
-        </w:p>
-        <w:p>
-          <w:pPr>
-            <w:pStyle w:val="TOC2"/>
-            <w:tabs>
-              <w:tab w:val="right" w:leader="dot" w:pos="10456"/>
-            </w:tabs>
-            <w:rPr>
-              <w:rFonts w:eastAsiaTheme="minorEastAsia"/>
-              <w:noProof/>
-              <w:kern w:val="2"/>
-              <w:lang w:eastAsia="en-ZA"/>
-              <w14:ligatures w14:val="standardContextual"/>
-            </w:rPr>
-          </w:pPr>
-          <w:hyperlink w:anchor="_Toc158021001" w:history="1">
-            <w:r>
-              <w:rPr>
-                <w:rStyle w:val="Hyperlink"/>
-                <w:rFonts w:ascii="Segoe UI Black" w:hAnsi="Segoe UI Black" w:cs="Segoe UI Black"/>
-                <w:b/>
-                <w:bCs/>
-                <w:i/>
-                <w:iCs/>
-                <w:noProof/>
-                <w:lang w:val="x-none"/>
-              </w:rPr>
-              <w:t>STOCK - Sidebar reports -</w:t>
-            </w:r>
-            <w:r>
-              <w:rPr>
-                <w:noProof/>
-                <w:webHidden/>
-              </w:rPr>
-              <w:tab/>
-            </w:r>
-            <w:r>
-              <w:rPr>
-                <w:noProof/>
-                <w:webHidden/>
-              </w:rPr>
-              <w:fldChar w:fldCharType="begin"/>
-            </w:r>
-            <w:r>
-              <w:rPr>
-                <w:noProof/>
-                <w:webHidden/>
-              </w:rPr>
-              <w:instrText xml:space="preserve"> PAGEREF _Toc158021001 \h </w:instrText>
-            </w:r>
-            <w:r>
-              <w:rPr>
-                <w:noProof/>
-                <w:webHidden/>
-              </w:rPr>
-            </w:r>
-            <w:r>
-              <w:rPr>
-                <w:noProof/>
-                <w:webHidden/>
-              </w:rPr>
-              <w:fldChar w:fldCharType="separate"/>
-            </w:r>
-            <w:r>
-              <w:rPr>
-                <w:noProof/>
-                <w:webHidden/>
-              </w:rPr>
-              <w:t>9</w:t>
-            </w:r>
-            <w:r>
-              <w:rPr>
-                <w:noProof/>
-                <w:webHidden/>
-              </w:rPr>
-              <w:fldChar w:fldCharType="end"/>
-            </w:r>
-          </w:hyperlink>
-        </w:p>
-        <w:p>
-          <w:pPr>
-            <w:pStyle w:val="TOC3"/>
-            <w:tabs>
-              <w:tab w:val="right" w:leader="dot" w:pos="10456"/>
-            </w:tabs>
-            <w:rPr>
-              <w:rFonts w:eastAsiaTheme="minorEastAsia"/>
-              <w:noProof/>
-              <w:kern w:val="2"/>
-              <w:lang w:eastAsia="en-ZA"/>
-              <w14:ligatures w14:val="standardContextual"/>
-            </w:rPr>
-          </w:pPr>
-          <w:hyperlink w:anchor="_Toc158021002" w:history="1">
-            <w:r>
-              <w:rPr>
-                <w:rStyle w:val="Hyperlink"/>
-                <w:rFonts w:ascii="Segoe UI Black" w:hAnsi="Segoe UI Black" w:cs="Segoe UI Black"/>
-                <w:b/>
-                <w:bCs/>
-                <w:i/>
-                <w:iCs/>
-                <w:noProof/>
-                <w:lang w:val="x-none"/>
-              </w:rPr>
-              <w:t>STOCK - Sidebar reports - Stock movement</w:t>
-            </w:r>
-            <w:r>
-              <w:rPr>
-                <w:noProof/>
-                <w:webHidden/>
-              </w:rPr>
-              <w:tab/>
-            </w:r>
-            <w:r>
-              <w:rPr>
-                <w:noProof/>
-                <w:webHidden/>
-              </w:rPr>
-              <w:fldChar w:fldCharType="begin"/>
-            </w:r>
-            <w:r>
-              <w:rPr>
-                <w:noProof/>
-                <w:webHidden/>
-              </w:rPr>
-              <w:instrText xml:space="preserve"> PAGEREF _Toc158021002 \h </w:instrText>
-            </w:r>
-            <w:r>
-              <w:rPr>
-                <w:noProof/>
-                <w:webHidden/>
-              </w:rPr>
-            </w:r>
-            <w:r>
-              <w:rPr>
-                <w:noProof/>
-                <w:webHidden/>
-              </w:rPr>
-              <w:fldChar w:fldCharType="separate"/>
-            </w:r>
-            <w:r>
-              <w:rPr>
-                <w:noProof/>
-                <w:webHidden/>
-              </w:rPr>
-              <w:t>9</w:t>
+              <w:t>6</w:t>
             </w:r>
             <w:r>
               <w:rPr>
@@ -1136,10 +612,6 @@
         </w:p>
       </w:sdtContent>
     </w:sdt>
-    <w:p/>
-    <w:p/>
-    <w:p/>
-    <w:p/>
     <w:p>
       <w:pPr>
         <w:keepNext/>
@@ -1158,7 +630,7 @@
           <w:lang w:val="x-none"/>
         </w:rPr>
       </w:pPr>
-      <w:bookmarkStart w:id="0" w:name="_Toc158020990"/>
+      <w:bookmarkStart w:id="0" w:name="_Toc178044756"/>
       <w:r>
         <w:rPr>
           <w:rFonts w:ascii="Segoe UI Black" w:hAnsi="Segoe UI Black" w:cs="Segoe UI Black"/>
@@ -1169,8 +641,9 @@
           <w:szCs w:val="28"/>
           <w:lang w:val="x-none"/>
         </w:rPr>
-        <w:t xml:space="preserve">FIXED – systemreports </w:t>
-      </w:r>
+        <w:t xml:space="preserve">FIXED – </w:t>
+      </w:r>
+      <w:proofErr w:type="spellStart"/>
       <w:r>
         <w:rPr>
           <w:rFonts w:ascii="Segoe UI Black" w:hAnsi="Segoe UI Black" w:cs="Segoe UI Black"/>
@@ -1181,9 +654,9 @@
           <w:szCs w:val="28"/>
           <w:lang w:val="x-none"/>
         </w:rPr>
-        <w:t>- osFinancials5.1.0.127</w:t>
-      </w:r>
-      <w:bookmarkEnd w:id="0"/>
+        <w:t>systemreports</w:t>
+      </w:r>
+      <w:proofErr w:type="spellEnd"/>
       <w:r>
         <w:rPr>
           <w:rFonts w:ascii="Segoe UI Black" w:hAnsi="Segoe UI Black" w:cs="Segoe UI Black"/>
@@ -1194,7 +667,7 @@
           <w:szCs w:val="28"/>
           <w:lang w:val="x-none"/>
         </w:rPr>
-        <w:t xml:space="preserve"> / </w:t>
+        <w:t xml:space="preserve"> </w:t>
       </w:r>
       <w:r>
         <w:rPr>
@@ -1206,7 +679,7 @@
           <w:szCs w:val="28"/>
           <w:lang w:val="x-none"/>
         </w:rPr>
-        <w:t>osFinancials5.1.0.1</w:t>
+        <w:t>- osFinancials5.1.0.127</w:t>
       </w:r>
       <w:r>
         <w:rPr>
@@ -1218,30 +691,73 @@
           <w:szCs w:val="28"/>
           <w:lang w:val="x-none"/>
         </w:rPr>
+        <w:t xml:space="preserve"> / </w:t>
+      </w:r>
+      <w:r>
+        <w:rPr>
+          <w:rFonts w:ascii="Segoe UI Black" w:hAnsi="Segoe UI Black" w:cs="Segoe UI Black"/>
+          <w:b/>
+          <w:bCs/>
+          <w:color w:val="000080"/>
+          <w:sz w:val="28"/>
+          <w:szCs w:val="28"/>
+          <w:lang w:val="x-none"/>
+        </w:rPr>
+        <w:t>osFinancials5.1.0.1</w:t>
+      </w:r>
+      <w:r>
+        <w:rPr>
+          <w:rFonts w:ascii="Segoe UI Black" w:hAnsi="Segoe UI Black" w:cs="Segoe UI Black"/>
+          <w:b/>
+          <w:bCs/>
+          <w:color w:val="000080"/>
+          <w:sz w:val="28"/>
+          <w:szCs w:val="28"/>
+          <w:lang w:val="x-none"/>
+        </w:rPr>
         <w:t>89 Update install</w:t>
       </w:r>
-    </w:p>
-    <w:p>
-      <w:pPr>
-        <w:autoSpaceDE w:val="0"/>
-        <w:autoSpaceDN w:val="0"/>
-        <w:adjustRightInd w:val="0"/>
-        <w:spacing w:before="75" w:after="75" w:line="360" w:lineRule="auto"/>
-        <w:rPr>
-          <w:rFonts w:ascii="Segoe UI" w:hAnsi="Segoe UI" w:cs="Segoe UI"/>
-          <w:sz w:val="20"/>
-          <w:szCs w:val="20"/>
-          <w:lang w:val="x-none"/>
-        </w:rPr>
-      </w:pPr>
-      <w:r>
-        <w:rPr>
-          <w:rFonts w:ascii="Segoe UI" w:hAnsi="Segoe UI" w:cs="Segoe UI"/>
-          <w:sz w:val="20"/>
-          <w:szCs w:val="20"/>
-          <w:lang w:val="x-none"/>
-        </w:rPr>
-        <w:t>These updated reports were included in theosFinancials5.1.0.127 update installation. These Reports were retested in both Firebird database types and in MSSQL database types in osFinancials5.1.0.127. The following reports were updated and fixed.</w:t>
+      <w:bookmarkEnd w:id="0"/>
+    </w:p>
+    <w:p>
+      <w:pPr>
+        <w:autoSpaceDE w:val="0"/>
+        <w:autoSpaceDN w:val="0"/>
+        <w:adjustRightInd w:val="0"/>
+        <w:spacing w:before="75" w:after="75" w:line="360" w:lineRule="auto"/>
+        <w:rPr>
+          <w:rFonts w:ascii="Segoe UI" w:hAnsi="Segoe UI" w:cs="Segoe UI"/>
+          <w:sz w:val="20"/>
+          <w:szCs w:val="20"/>
+          <w:lang w:val="x-none"/>
+        </w:rPr>
+      </w:pPr>
+      <w:r>
+        <w:rPr>
+          <w:rFonts w:ascii="Segoe UI" w:hAnsi="Segoe UI" w:cs="Segoe UI"/>
+          <w:sz w:val="20"/>
+          <w:szCs w:val="20"/>
+          <w:lang w:val="x-none"/>
+        </w:rPr>
+        <w:t>These updated reports were included in theosFinancials5.1.0.127</w:t>
+      </w:r>
+      <w:r>
+        <w:rPr>
+          <w:rFonts w:ascii="Segoe UI" w:hAnsi="Segoe UI" w:cs="Segoe UI"/>
+          <w:sz w:val="20"/>
+          <w:szCs w:val="20"/>
+          <w:lang w:val="x-none"/>
+        </w:rPr>
+        <w:t xml:space="preserve">/ osFinancials5.1.0.189 </w:t>
+      </w:r>
+      <w:r>
+        <w:rPr>
+          <w:rFonts w:ascii="Segoe UI" w:hAnsi="Segoe UI" w:cs="Segoe UI"/>
+          <w:sz w:val="20"/>
+          <w:szCs w:val="20"/>
+          <w:lang w:val="x-none"/>
+        </w:rPr>
+        <w:t>update installation. These Reports were retested in both Firebird database types and in MSSQL database types in osFinancials5.1.0.127. The following reports were updated and fixed.</w:t>
       </w:r>
     </w:p>
     <w:p>
@@ -1261,6 +777,7 @@
           <w:lang w:val="x-none"/>
         </w:rPr>
       </w:pPr>
+      <w:proofErr w:type="spellStart"/>
       <w:r>
         <w:rPr>
           <w:rFonts w:ascii="Segoe UI" w:hAnsi="Segoe UI" w:cs="Segoe UI"/>
@@ -1272,6 +789,7 @@
         </w:rPr>
         <w:t>systemreports</w:t>
       </w:r>
+      <w:proofErr w:type="spellEnd"/>
       <w:r>
         <w:rPr>
           <w:rFonts w:ascii="Segoe UI" w:hAnsi="Segoe UI" w:cs="Segoe UI"/>
@@ -1685,7 +1203,8 @@
           <w:lang w:val="x-none"/>
         </w:rPr>
       </w:pPr>
-      <w:bookmarkStart w:id="1" w:name="_Toc158020995"/>
+      <w:bookmarkStart w:id="1" w:name="_Toc178044757"/>
+      <w:proofErr w:type="spellStart"/>
       <w:r>
         <w:rPr>
           <w:rFonts w:ascii="Segoe UI Black" w:hAnsi="Segoe UI Black" w:cs="Segoe UI Black"/>
@@ -1696,56 +1215,83 @@
           <w:color w:val="333399"/>
           <w:lang w:val="x-none"/>
         </w:rPr>
-        <w:lastRenderedPageBreak/>
-        <w:t>systemreports (Fixes to be updated)</w:t>
-      </w:r>
-      <w:bookmarkEnd w:id="1"/>
-    </w:p>
-    <w:p>
-      <w:pPr>
-        <w:autoSpaceDE w:val="0"/>
-        <w:autoSpaceDN w:val="0"/>
-        <w:adjustRightInd w:val="0"/>
-        <w:spacing w:before="75" w:after="75" w:line="360" w:lineRule="auto"/>
-        <w:rPr>
-          <w:rFonts w:ascii="Segoe UI" w:hAnsi="Segoe UI" w:cs="Segoe UI"/>
-          <w:sz w:val="20"/>
-          <w:szCs w:val="20"/>
-          <w:lang w:val="x-none"/>
-        </w:rPr>
-      </w:pPr>
-      <w:r>
-        <w:rPr>
-          <w:rFonts w:ascii="Segoe UI" w:hAnsi="Segoe UI" w:cs="Segoe UI"/>
-          <w:b/>
-          <w:bCs/>
-          <w:sz w:val="20"/>
-          <w:szCs w:val="20"/>
-          <w:lang w:val="x-none"/>
-        </w:rPr>
-        <w:t>osf.ini file</w:t>
-      </w:r>
-      <w:r>
-        <w:rPr>
-          <w:rFonts w:ascii="Segoe UI" w:hAnsi="Segoe UI" w:cs="Segoe UI"/>
-          <w:sz w:val="20"/>
-          <w:szCs w:val="20"/>
-          <w:lang w:val="x-none"/>
-        </w:rPr>
-        <w:t xml:space="preserve"> : " </w:t>
-      </w:r>
-      <w:r>
-        <w:rPr>
-          <w:rFonts w:ascii="Segoe UI" w:hAnsi="Segoe UI" w:cs="Segoe UI"/>
+        <w:t>systemreports</w:t>
+      </w:r>
+      <w:proofErr w:type="spellEnd"/>
+      <w:r>
+        <w:rPr>
+          <w:rFonts w:ascii="Segoe UI Black" w:hAnsi="Segoe UI Black" w:cs="Segoe UI Black"/>
           <w:b/>
           <w:bCs/>
           <w:i/>
           <w:iCs/>
-          <w:sz w:val="20"/>
-          <w:szCs w:val="20"/>
-          <w:lang w:val="x-none"/>
-        </w:rPr>
-        <w:t>nounocode=true</w:t>
+          <w:color w:val="333399"/>
+          <w:lang w:val="x-none"/>
+        </w:rPr>
+        <w:t xml:space="preserve"> (Fixes to be updated)</w:t>
+      </w:r>
+      <w:bookmarkEnd w:id="1"/>
+    </w:p>
+    <w:p>
+      <w:pPr>
+        <w:autoSpaceDE w:val="0"/>
+        <w:autoSpaceDN w:val="0"/>
+        <w:adjustRightInd w:val="0"/>
+        <w:spacing w:before="75" w:after="75" w:line="360" w:lineRule="auto"/>
+        <w:rPr>
+          <w:rFonts w:ascii="Segoe UI" w:hAnsi="Segoe UI" w:cs="Segoe UI"/>
+          <w:sz w:val="20"/>
+          <w:szCs w:val="20"/>
+          <w:lang w:val="x-none"/>
+        </w:rPr>
+      </w:pPr>
+      <w:r>
+        <w:rPr>
+          <w:rFonts w:ascii="Segoe UI" w:hAnsi="Segoe UI" w:cs="Segoe UI"/>
+          <w:b/>
+          <w:bCs/>
+          <w:sz w:val="20"/>
+          <w:szCs w:val="20"/>
+          <w:lang w:val="x-none"/>
+        </w:rPr>
+        <w:t>osf.ini file</w:t>
+      </w:r>
+      <w:r>
+        <w:rPr>
+          <w:rFonts w:ascii="Segoe UI" w:hAnsi="Segoe UI" w:cs="Segoe UI"/>
+          <w:sz w:val="20"/>
+          <w:szCs w:val="20"/>
+          <w:lang w:val="x-none"/>
+        </w:rPr>
+        <w:t xml:space="preserve"> : " </w:t>
+      </w:r>
+      <w:proofErr w:type="spellStart"/>
+      <w:r>
+        <w:rPr>
+          <w:rFonts w:ascii="Segoe UI" w:hAnsi="Segoe UI" w:cs="Segoe UI"/>
+          <w:b/>
+          <w:bCs/>
+          <w:i/>
+          <w:iCs/>
+          <w:sz w:val="20"/>
+          <w:szCs w:val="20"/>
+          <w:lang w:val="x-none"/>
+        </w:rPr>
+        <w:t>nounocode</w:t>
+      </w:r>
+      <w:proofErr w:type="spellEnd"/>
+      <w:r>
+        <w:rPr>
+          <w:rFonts w:ascii="Segoe UI" w:hAnsi="Segoe UI" w:cs="Segoe UI"/>
+          <w:b/>
+          <w:bCs/>
+          <w:i/>
+          <w:iCs/>
+          <w:sz w:val="20"/>
+          <w:szCs w:val="20"/>
+          <w:lang w:val="x-none"/>
+        </w:rPr>
+        <w:t>=true</w:t>
       </w:r>
       <w:r>
         <w:rPr>
@@ -1777,7 +1323,27 @@
           <w:szCs w:val="20"/>
           <w:lang w:val="x-none"/>
         </w:rPr>
-        <w:t>These systemreports have been updated and included in osFinancials5.1.0.109.</w:t>
+        <w:t xml:space="preserve">These </w:t>
+      </w:r>
+      <w:proofErr w:type="spellStart"/>
+      <w:r>
+        <w:rPr>
+          <w:rFonts w:ascii="Segoe UI" w:hAnsi="Segoe UI" w:cs="Segoe UI"/>
+          <w:sz w:val="20"/>
+          <w:szCs w:val="20"/>
+          <w:lang w:val="x-none"/>
+        </w:rPr>
+        <w:t>systemreports</w:t>
+      </w:r>
+      <w:proofErr w:type="spellEnd"/>
+      <w:r>
+        <w:rPr>
+          <w:rFonts w:ascii="Segoe UI" w:hAnsi="Segoe UI" w:cs="Segoe UI"/>
+          <w:sz w:val="20"/>
+          <w:szCs w:val="20"/>
+          <w:lang w:val="x-none"/>
+        </w:rPr>
+        <w:t xml:space="preserve"> have been updated and included in osFinancials5.1.0.109.</w:t>
       </w:r>
     </w:p>
     <w:p>
@@ -1876,8 +1442,56 @@
           <w:szCs w:val="20"/>
           <w:lang w:val="x-none"/>
         </w:rPr>
-        <w:t xml:space="preserve"> menu (systemreports folder) some minor fixes regarding overlapping labels and consistency in 7 reports were fixed -  </w:t>
-      </w:r>
+        <w:t xml:space="preserve"> menu (</w:t>
+      </w:r>
+      <w:proofErr w:type="spellStart"/>
+      <w:r>
+        <w:rPr>
+          <w:rFonts w:ascii="Segoe UI" w:hAnsi="Segoe UI" w:cs="Segoe UI"/>
+          <w:sz w:val="20"/>
+          <w:szCs w:val="20"/>
+          <w:lang w:val="x-none"/>
+        </w:rPr>
+        <w:t>systemreports</w:t>
+      </w:r>
+      <w:proofErr w:type="spellEnd"/>
+      <w:r>
+        <w:rPr>
+          <w:rFonts w:ascii="Segoe UI" w:hAnsi="Segoe UI" w:cs="Segoe UI"/>
+          <w:sz w:val="20"/>
+          <w:szCs w:val="20"/>
+          <w:lang w:val="x-none"/>
+        </w:rPr>
+        <w:t xml:space="preserve"> folder) some minor fixes regarding overlapping labels and consistency in 7 reports were fixed -  </w:t>
+      </w:r>
+    </w:p>
+    <w:p>
+      <w:pPr>
+        <w:autoSpaceDE w:val="0"/>
+        <w:autoSpaceDN w:val="0"/>
+        <w:adjustRightInd w:val="0"/>
+        <w:spacing w:before="75" w:after="75" w:line="360" w:lineRule="auto"/>
+        <w:rPr>
+          <w:rFonts w:ascii="Segoe UI" w:hAnsi="Segoe UI" w:cs="Segoe UI"/>
+          <w:sz w:val="20"/>
+          <w:szCs w:val="20"/>
+          <w:lang w:val="x-none"/>
+        </w:rPr>
+      </w:pPr>
+    </w:p>
+    <w:p>
+      <w:pPr>
+        <w:autoSpaceDE w:val="0"/>
+        <w:autoSpaceDN w:val="0"/>
+        <w:adjustRightInd w:val="0"/>
+        <w:spacing w:before="75" w:after="75" w:line="360" w:lineRule="auto"/>
+        <w:rPr>
+          <w:rFonts w:ascii="Segoe UI" w:hAnsi="Segoe UI" w:cs="Segoe UI"/>
+          <w:sz w:val="20"/>
+          <w:szCs w:val="20"/>
+          <w:lang w:val="x-none"/>
+        </w:rPr>
+      </w:pPr>
     </w:p>
     <w:p>
       <w:pPr>
@@ -1897,7 +1511,7 @@
           <w:lang w:val="x-none"/>
         </w:rPr>
       </w:pPr>
-      <w:bookmarkStart w:id="2" w:name="_Toc158020996"/>
+      <w:bookmarkStart w:id="2" w:name="_Toc178044758"/>
       <w:r>
         <w:rPr>
           <w:rFonts w:ascii="Segoe UI Black" w:hAnsi="Segoe UI Black" w:cs="Segoe UI Black"/>
@@ -1908,6 +1522,7 @@
           <w:color w:val="3366FF"/>
           <w:lang w:val="x-none"/>
         </w:rPr>
+        <w:lastRenderedPageBreak/>
         <w:t>Alignment headings and detail - Debtors listing</w:t>
       </w:r>
       <w:bookmarkEnd w:id="2"/>
@@ -1976,7 +1591,47 @@
           <w:szCs w:val="20"/>
           <w:lang w:val="x-none"/>
         </w:rPr>
-        <w:t xml:space="preserve"> - Location : ...\plug_ins\reports\systemreports\TRN_160\TRN_66\TRN_906138.rep</w:t>
+        <w:t xml:space="preserve"> - Location : ...\</w:t>
+      </w:r>
+      <w:proofErr w:type="spellStart"/>
+      <w:r>
+        <w:rPr>
+          <w:rFonts w:ascii="Segoe UI" w:hAnsi="Segoe UI" w:cs="Segoe UI"/>
+          <w:sz w:val="20"/>
+          <w:szCs w:val="20"/>
+          <w:lang w:val="x-none"/>
+        </w:rPr>
+        <w:t>plug_ins</w:t>
+      </w:r>
+      <w:proofErr w:type="spellEnd"/>
+      <w:r>
+        <w:rPr>
+          <w:rFonts w:ascii="Segoe UI" w:hAnsi="Segoe UI" w:cs="Segoe UI"/>
+          <w:sz w:val="20"/>
+          <w:szCs w:val="20"/>
+          <w:lang w:val="x-none"/>
+        </w:rPr>
+        <w:t>\reports\</w:t>
+      </w:r>
+      <w:proofErr w:type="spellStart"/>
+      <w:r>
+        <w:rPr>
+          <w:rFonts w:ascii="Segoe UI" w:hAnsi="Segoe UI" w:cs="Segoe UI"/>
+          <w:sz w:val="20"/>
+          <w:szCs w:val="20"/>
+          <w:lang w:val="x-none"/>
+        </w:rPr>
+        <w:t>systemreports</w:t>
+      </w:r>
+      <w:proofErr w:type="spellEnd"/>
+      <w:r>
+        <w:rPr>
+          <w:rFonts w:ascii="Segoe UI" w:hAnsi="Segoe UI" w:cs="Segoe UI"/>
+          <w:sz w:val="20"/>
+          <w:szCs w:val="20"/>
+          <w:lang w:val="x-none"/>
+        </w:rPr>
+        <w:t>\TRN_160\TRN_66\TRN_906138.rep</w:t>
       </w:r>
     </w:p>
     <w:p>
@@ -2052,7 +1707,47 @@
           <w:szCs w:val="20"/>
           <w:lang w:val="x-none"/>
         </w:rPr>
-        <w:t xml:space="preserve"> : ...\plug_ins\reports\systemreports\TRN_160\TRN_66\TRN_906139.rep</w:t>
+        <w:t xml:space="preserve"> : ...\</w:t>
+      </w:r>
+      <w:proofErr w:type="spellStart"/>
+      <w:r>
+        <w:rPr>
+          <w:rFonts w:ascii="Segoe UI" w:hAnsi="Segoe UI" w:cs="Segoe UI"/>
+          <w:sz w:val="20"/>
+          <w:szCs w:val="20"/>
+          <w:lang w:val="x-none"/>
+        </w:rPr>
+        <w:t>plug_ins</w:t>
+      </w:r>
+      <w:proofErr w:type="spellEnd"/>
+      <w:r>
+        <w:rPr>
+          <w:rFonts w:ascii="Segoe UI" w:hAnsi="Segoe UI" w:cs="Segoe UI"/>
+          <w:sz w:val="20"/>
+          <w:szCs w:val="20"/>
+          <w:lang w:val="x-none"/>
+        </w:rPr>
+        <w:t>\reports\</w:t>
+      </w:r>
+      <w:proofErr w:type="spellStart"/>
+      <w:r>
+        <w:rPr>
+          <w:rFonts w:ascii="Segoe UI" w:hAnsi="Segoe UI" w:cs="Segoe UI"/>
+          <w:sz w:val="20"/>
+          <w:szCs w:val="20"/>
+          <w:lang w:val="x-none"/>
+        </w:rPr>
+        <w:t>systemreports</w:t>
+      </w:r>
+      <w:proofErr w:type="spellEnd"/>
+      <w:r>
+        <w:rPr>
+          <w:rFonts w:ascii="Segoe UI" w:hAnsi="Segoe UI" w:cs="Segoe UI"/>
+          <w:sz w:val="20"/>
+          <w:szCs w:val="20"/>
+          <w:lang w:val="x-none"/>
+        </w:rPr>
+        <w:t>\TRN_160\TRN_66\TRN_906139.rep</w:t>
       </w:r>
     </w:p>
     <w:p>
@@ -2073,7 +1768,7 @@
           <w:lang w:val="x-none"/>
         </w:rPr>
       </w:pPr>
-      <w:bookmarkStart w:id="3" w:name="_Toc158020997"/>
+      <w:bookmarkStart w:id="3" w:name="_Toc178044759"/>
       <w:r>
         <w:rPr>
           <w:rFonts w:ascii="Segoe UI Black" w:hAnsi="Segoe UI Black" w:cs="Segoe UI Black"/>
@@ -2132,7 +1827,47 @@
           <w:szCs w:val="20"/>
           <w:lang w:val="x-none"/>
         </w:rPr>
-        <w:t xml:space="preserve"> - Location : ...\plug_ins\reports\systemreports\TRN_161\TRN_66\TRN_906138.rep</w:t>
+        <w:t xml:space="preserve"> - Location : ...\</w:t>
+      </w:r>
+      <w:proofErr w:type="spellStart"/>
+      <w:r>
+        <w:rPr>
+          <w:rFonts w:ascii="Segoe UI" w:hAnsi="Segoe UI" w:cs="Segoe UI"/>
+          <w:sz w:val="20"/>
+          <w:szCs w:val="20"/>
+          <w:lang w:val="x-none"/>
+        </w:rPr>
+        <w:t>plug_ins</w:t>
+      </w:r>
+      <w:proofErr w:type="spellEnd"/>
+      <w:r>
+        <w:rPr>
+          <w:rFonts w:ascii="Segoe UI" w:hAnsi="Segoe UI" w:cs="Segoe UI"/>
+          <w:sz w:val="20"/>
+          <w:szCs w:val="20"/>
+          <w:lang w:val="x-none"/>
+        </w:rPr>
+        <w:t>\reports\</w:t>
+      </w:r>
+      <w:proofErr w:type="spellStart"/>
+      <w:r>
+        <w:rPr>
+          <w:rFonts w:ascii="Segoe UI" w:hAnsi="Segoe UI" w:cs="Segoe UI"/>
+          <w:sz w:val="20"/>
+          <w:szCs w:val="20"/>
+          <w:lang w:val="x-none"/>
+        </w:rPr>
+        <w:t>systemreports</w:t>
+      </w:r>
+      <w:proofErr w:type="spellEnd"/>
+      <w:r>
+        <w:rPr>
+          <w:rFonts w:ascii="Segoe UI" w:hAnsi="Segoe UI" w:cs="Segoe UI"/>
+          <w:sz w:val="20"/>
+          <w:szCs w:val="20"/>
+          <w:lang w:val="x-none"/>
+        </w:rPr>
+        <w:t>\TRN_161\TRN_66\TRN_906138.rep</w:t>
       </w:r>
     </w:p>
     <w:p>
@@ -2219,8 +1954,118 @@
           <w:szCs w:val="20"/>
           <w:lang w:val="x-none"/>
         </w:rPr>
-        <w:t xml:space="preserve"> : ...\plug_ins\reports\systemreports\TRN_161\TRN_66\TRN_906139.rep</w:t>
-      </w:r>
+        <w:t xml:space="preserve"> : ...\</w:t>
+      </w:r>
+      <w:proofErr w:type="spellStart"/>
+      <w:r>
+        <w:rPr>
+          <w:rFonts w:ascii="Segoe UI" w:hAnsi="Segoe UI" w:cs="Segoe UI"/>
+          <w:sz w:val="20"/>
+          <w:szCs w:val="20"/>
+          <w:lang w:val="x-none"/>
+        </w:rPr>
+        <w:t>plug_ins</w:t>
+      </w:r>
+      <w:proofErr w:type="spellEnd"/>
+      <w:r>
+        <w:rPr>
+          <w:rFonts w:ascii="Segoe UI" w:hAnsi="Segoe UI" w:cs="Segoe UI"/>
+          <w:sz w:val="20"/>
+          <w:szCs w:val="20"/>
+          <w:lang w:val="x-none"/>
+        </w:rPr>
+        <w:t>\reports\</w:t>
+      </w:r>
+      <w:proofErr w:type="spellStart"/>
+      <w:r>
+        <w:rPr>
+          <w:rFonts w:ascii="Segoe UI" w:hAnsi="Segoe UI" w:cs="Segoe UI"/>
+          <w:sz w:val="20"/>
+          <w:szCs w:val="20"/>
+          <w:lang w:val="x-none"/>
+        </w:rPr>
+        <w:t>systemreports</w:t>
+      </w:r>
+      <w:proofErr w:type="spellEnd"/>
+      <w:r>
+        <w:rPr>
+          <w:rFonts w:ascii="Segoe UI" w:hAnsi="Segoe UI" w:cs="Segoe UI"/>
+          <w:sz w:val="20"/>
+          <w:szCs w:val="20"/>
+          <w:lang w:val="x-none"/>
+        </w:rPr>
+        <w:t>\TRN_161\TRN_66\TRN_906139.rep</w:t>
+      </w:r>
+    </w:p>
+    <w:p>
+      <w:pPr>
+        <w:autoSpaceDE w:val="0"/>
+        <w:autoSpaceDN w:val="0"/>
+        <w:adjustRightInd w:val="0"/>
+        <w:spacing w:before="75" w:after="75" w:line="360" w:lineRule="auto"/>
+        <w:rPr>
+          <w:rFonts w:ascii="Segoe UI" w:hAnsi="Segoe UI" w:cs="Segoe UI"/>
+          <w:sz w:val="20"/>
+          <w:szCs w:val="20"/>
+          <w:lang w:val="x-none"/>
+        </w:rPr>
+      </w:pPr>
+    </w:p>
+    <w:p>
+      <w:pPr>
+        <w:autoSpaceDE w:val="0"/>
+        <w:autoSpaceDN w:val="0"/>
+        <w:adjustRightInd w:val="0"/>
+        <w:spacing w:before="75" w:after="75" w:line="360" w:lineRule="auto"/>
+        <w:rPr>
+          <w:rFonts w:ascii="Segoe UI" w:hAnsi="Segoe UI" w:cs="Segoe UI"/>
+          <w:sz w:val="20"/>
+          <w:szCs w:val="20"/>
+          <w:lang w:val="x-none"/>
+        </w:rPr>
+      </w:pPr>
+    </w:p>
+    <w:p>
+      <w:pPr>
+        <w:autoSpaceDE w:val="0"/>
+        <w:autoSpaceDN w:val="0"/>
+        <w:adjustRightInd w:val="0"/>
+        <w:spacing w:before="75" w:after="75" w:line="360" w:lineRule="auto"/>
+        <w:rPr>
+          <w:rFonts w:ascii="Segoe UI" w:hAnsi="Segoe UI" w:cs="Segoe UI"/>
+          <w:sz w:val="20"/>
+          <w:szCs w:val="20"/>
+          <w:lang w:val="x-none"/>
+        </w:rPr>
+      </w:pPr>
+    </w:p>
+    <w:p>
+      <w:pPr>
+        <w:autoSpaceDE w:val="0"/>
+        <w:autoSpaceDN w:val="0"/>
+        <w:adjustRightInd w:val="0"/>
+        <w:spacing w:before="75" w:after="75" w:line="360" w:lineRule="auto"/>
+        <w:rPr>
+          <w:rFonts w:ascii="Segoe UI" w:hAnsi="Segoe UI" w:cs="Segoe UI"/>
+          <w:sz w:val="20"/>
+          <w:szCs w:val="20"/>
+          <w:lang w:val="x-none"/>
+        </w:rPr>
+      </w:pPr>
+    </w:p>
+    <w:p>
+      <w:pPr>
+        <w:autoSpaceDE w:val="0"/>
+        <w:autoSpaceDN w:val="0"/>
+        <w:adjustRightInd w:val="0"/>
+        <w:spacing w:before="75" w:after="75" w:line="360" w:lineRule="auto"/>
+        <w:rPr>
+          <w:rFonts w:ascii="Segoe UI" w:hAnsi="Segoe UI" w:cs="Segoe UI"/>
+          <w:sz w:val="20"/>
+          <w:szCs w:val="20"/>
+          <w:lang w:val="x-none"/>
+        </w:rPr>
+      </w:pPr>
     </w:p>
     <w:p>
       <w:pPr>
@@ -2478,7 +2323,7 @@
           <w:lang w:val="x-none"/>
         </w:rPr>
       </w:pPr>
-      <w:bookmarkStart w:id="4" w:name="_Toc158020998"/>
+      <w:bookmarkStart w:id="4" w:name="_Toc178044760"/>
       <w:r>
         <w:rPr>
           <w:rFonts w:ascii="Segoe UI Black" w:hAnsi="Segoe UI Black" w:cs="Segoe UI Black"/>
@@ -2564,7 +2409,47 @@
           <w:szCs w:val="20"/>
           <w:lang w:val="x-none"/>
         </w:rPr>
-        <w:t xml:space="preserve"> : ...\plug_ins\reports\systemreports\TRN_1999\TRN_906112</w:t>
+        <w:t xml:space="preserve"> : ...\</w:t>
+      </w:r>
+      <w:proofErr w:type="spellStart"/>
+      <w:r>
+        <w:rPr>
+          <w:rFonts w:ascii="Segoe UI" w:hAnsi="Segoe UI" w:cs="Segoe UI"/>
+          <w:sz w:val="20"/>
+          <w:szCs w:val="20"/>
+          <w:lang w:val="x-none"/>
+        </w:rPr>
+        <w:t>plug_ins</w:t>
+      </w:r>
+      <w:proofErr w:type="spellEnd"/>
+      <w:r>
+        <w:rPr>
+          <w:rFonts w:ascii="Segoe UI" w:hAnsi="Segoe UI" w:cs="Segoe UI"/>
+          <w:sz w:val="20"/>
+          <w:szCs w:val="20"/>
+          <w:lang w:val="x-none"/>
+        </w:rPr>
+        <w:t>\reports\</w:t>
+      </w:r>
+      <w:proofErr w:type="spellStart"/>
+      <w:r>
+        <w:rPr>
+          <w:rFonts w:ascii="Segoe UI" w:hAnsi="Segoe UI" w:cs="Segoe UI"/>
+          <w:sz w:val="20"/>
+          <w:szCs w:val="20"/>
+          <w:lang w:val="x-none"/>
+        </w:rPr>
+        <w:t>systemreports</w:t>
+      </w:r>
+      <w:proofErr w:type="spellEnd"/>
+      <w:r>
+        <w:rPr>
+          <w:rFonts w:ascii="Segoe UI" w:hAnsi="Segoe UI" w:cs="Segoe UI"/>
+          <w:sz w:val="20"/>
+          <w:szCs w:val="20"/>
+          <w:lang w:val="x-none"/>
+        </w:rPr>
+        <w:t>\TRN_1999\TRN_906112</w:t>
       </w:r>
     </w:p>
     <w:p>
@@ -2620,9 +2505,9 @@
           <w:lang w:val="x-none"/>
         </w:rPr>
         <w:drawing>
-          <wp:inline distT="0" distB="0" distL="0" distR="0" wp14:anchorId="64BE3010" wp14:editId="7E853660">
-            <wp:extent cx="6645910" cy="6259830"/>
-            <wp:effectExtent l="0" t="0" r="2540" b="7620"/>
+          <wp:inline distT="0" distB="0" distL="0" distR="0" wp14:anchorId="64BE3010" wp14:editId="194985B5">
+            <wp:extent cx="6431526" cy="6057900"/>
+            <wp:effectExtent l="0" t="0" r="7620" b="0"/>
             <wp:docPr id="1617204065" name="Prent 7"/>
             <wp:cNvGraphicFramePr>
               <a:graphicFrameLocks xmlns:a="http://schemas.openxmlformats.org/drawingml/2006/main" noChangeAspect="1"/>
@@ -2652,7 +2537,7 @@
                   <pic:spPr bwMode="auto">
                     <a:xfrm>
                       <a:off x="0" y="0"/>
-                      <a:ext cx="6645910" cy="6259830"/>
+                      <a:ext cx="6432121" cy="6058460"/>
                     </a:xfrm>
                     <a:prstGeom prst="rect">
                       <a:avLst/>
@@ -2668,6 +2553,22 @@
           </wp:inline>
         </w:drawing>
       </w:r>
+    </w:p>
+    <w:p>
+      <w:pPr>
+        <w:autoSpaceDE w:val="0"/>
+        <w:autoSpaceDN w:val="0"/>
+        <w:adjustRightInd w:val="0"/>
+        <w:spacing w:before="75" w:after="75" w:line="360" w:lineRule="auto"/>
+        <w:rPr>
+          <w:rFonts w:ascii="Segoe UI" w:hAnsi="Segoe UI" w:cs="Segoe UI"/>
+          <w:b/>
+          <w:bCs/>
+          <w:sz w:val="20"/>
+          <w:szCs w:val="20"/>
+          <w:lang w:val="x-none"/>
+        </w:rPr>
+      </w:pPr>
     </w:p>
     <w:p>
       <w:pPr>
@@ -3002,7 +2903,7 @@
           <w:lang w:val="x-none"/>
         </w:rPr>
       </w:pPr>
-      <w:bookmarkStart w:id="5" w:name="_Toc158020999"/>
+      <w:bookmarkStart w:id="5" w:name="_Toc178044761"/>
       <w:r>
         <w:rPr>
           <w:rFonts w:ascii="Segoe UI Black" w:hAnsi="Segoe UI Black" w:cs="Segoe UI Black"/>
@@ -3076,7 +2977,47 @@
           <w:szCs w:val="20"/>
           <w:lang w:val="x-none"/>
         </w:rPr>
-        <w:t xml:space="preserve"> : ...\plug_ins\reports\systemreports\TRN_38\TRN_45\TRN_45.rep </w:t>
+        <w:t xml:space="preserve"> : ...\</w:t>
+      </w:r>
+      <w:proofErr w:type="spellStart"/>
+      <w:r>
+        <w:rPr>
+          <w:rFonts w:ascii="Segoe UI" w:hAnsi="Segoe UI" w:cs="Segoe UI"/>
+          <w:sz w:val="20"/>
+          <w:szCs w:val="20"/>
+          <w:lang w:val="x-none"/>
+        </w:rPr>
+        <w:t>plug_ins</w:t>
+      </w:r>
+      <w:proofErr w:type="spellEnd"/>
+      <w:r>
+        <w:rPr>
+          <w:rFonts w:ascii="Segoe UI" w:hAnsi="Segoe UI" w:cs="Segoe UI"/>
+          <w:sz w:val="20"/>
+          <w:szCs w:val="20"/>
+          <w:lang w:val="x-none"/>
+        </w:rPr>
+        <w:t>\reports\</w:t>
+      </w:r>
+      <w:proofErr w:type="spellStart"/>
+      <w:r>
+        <w:rPr>
+          <w:rFonts w:ascii="Segoe UI" w:hAnsi="Segoe UI" w:cs="Segoe UI"/>
+          <w:sz w:val="20"/>
+          <w:szCs w:val="20"/>
+          <w:lang w:val="x-none"/>
+        </w:rPr>
+        <w:t>systemreports</w:t>
+      </w:r>
+      <w:proofErr w:type="spellEnd"/>
+      <w:r>
+        <w:rPr>
+          <w:rFonts w:ascii="Segoe UI" w:hAnsi="Segoe UI" w:cs="Segoe UI"/>
+          <w:sz w:val="20"/>
+          <w:szCs w:val="20"/>
+          <w:lang w:val="x-none"/>
+        </w:rPr>
+        <w:t xml:space="preserve">\TRN_38\TRN_45\TRN_45.rep </w:t>
       </w:r>
     </w:p>
     <w:p>
@@ -3524,7 +3465,7 @@
           <w:lang w:val="x-none"/>
         </w:rPr>
       </w:pPr>
-      <w:bookmarkStart w:id="6" w:name="_Toc158021000"/>
+      <w:bookmarkStart w:id="6" w:name="_Toc178044762"/>
       <w:r>
         <w:rPr>
           <w:rFonts w:ascii="Segoe UI Black" w:hAnsi="Segoe UI Black" w:cs="Segoe UI Black"/>
@@ -3610,7 +3551,47 @@
           <w:szCs w:val="20"/>
           <w:lang w:val="x-none"/>
         </w:rPr>
-        <w:t xml:space="preserve"> : .../plug_ins\reports\systemreports\TRN_906020\TRN_906020</w:t>
+        <w:t xml:space="preserve"> : .../</w:t>
+      </w:r>
+      <w:proofErr w:type="spellStart"/>
+      <w:r>
+        <w:rPr>
+          <w:rFonts w:ascii="Segoe UI" w:hAnsi="Segoe UI" w:cs="Segoe UI"/>
+          <w:sz w:val="20"/>
+          <w:szCs w:val="20"/>
+          <w:lang w:val="x-none"/>
+        </w:rPr>
+        <w:t>plug_ins</w:t>
+      </w:r>
+      <w:proofErr w:type="spellEnd"/>
+      <w:r>
+        <w:rPr>
+          <w:rFonts w:ascii="Segoe UI" w:hAnsi="Segoe UI" w:cs="Segoe UI"/>
+          <w:sz w:val="20"/>
+          <w:szCs w:val="20"/>
+          <w:lang w:val="x-none"/>
+        </w:rPr>
+        <w:t>\reports\</w:t>
+      </w:r>
+      <w:proofErr w:type="spellStart"/>
+      <w:r>
+        <w:rPr>
+          <w:rFonts w:ascii="Segoe UI" w:hAnsi="Segoe UI" w:cs="Segoe UI"/>
+          <w:sz w:val="20"/>
+          <w:szCs w:val="20"/>
+          <w:lang w:val="x-none"/>
+        </w:rPr>
+        <w:t>systemreports</w:t>
+      </w:r>
+      <w:proofErr w:type="spellEnd"/>
+      <w:r>
+        <w:rPr>
+          <w:rFonts w:ascii="Segoe UI" w:hAnsi="Segoe UI" w:cs="Segoe UI"/>
+          <w:sz w:val="20"/>
+          <w:szCs w:val="20"/>
+          <w:lang w:val="x-none"/>
+        </w:rPr>
+        <w:t>\TRN_906020\TRN_906020</w:t>
       </w:r>
     </w:p>
     <w:p>
@@ -7275,6 +7256,7 @@
   <w:style w:type="character" w:default="1" w:styleId="DefaultParagraphFont">
     <w:name w:val="Default Paragraph Font"/>
     <w:uiPriority w:val="1"/>
+    <w:semiHidden/>
     <w:unhideWhenUsed/>
   </w:style>
   <w:style w:type="table" w:default="1" w:styleId="TableNormal">

</xml_diff>